<commit_message>
Wrzucam ostateczną wersję konceptu (w końcu)
</commit_message>
<xml_diff>
--- a/ProjektProjektu/Koncept.docx
+++ b/ProjektProjektu/Koncept.docx
@@ -97,7 +97,17 @@
     </w:p>
     <w:p>
       <w:r>
-        <w:t>Gra będzie nosiła nazwę PONG (lub PAPER BREAKOUT). Jest to modyfikacja oryginalnej wersji gry, polegająca na odbijaniu piłki między maksymalnie czterema graczami, aż zostanie tylko jeden. Każdy z graczy posiada 3 życia, jeśli piłka wypadnie za paletkę gracza traci on jedno życie. Jeśli gracz utraci wszystkie życia</w:t>
+        <w:t>Gra będzie nosiła nazwę PONG (lub PAPER BREAKOUT). Jest to modyfikacja oryginalnej wersji gry,</w:t>
+      </w:r>
+      <w:r>
+        <w:t xml:space="preserve"> która polegała na odbijaniu piłki i zniszczeniu wszystkich cegieł umieszczonych w polu gry, nie tracąc przy tym piłki.</w:t>
+      </w:r>
+      <w:r>
+        <w:br/>
+        <w:t>Wersja sieciowa tej gry będzie polegać</w:t>
+      </w:r>
+      <w:r>
+        <w:t xml:space="preserve"> na odbijaniu piłki między maksymalnie czterema graczami, aż zostanie tylko jeden. Każdy z graczy posiada 3 życia, jeśli piłka wypadnie za paletkę gracza traci on jedno życie. Jeśli gracz utraci wszystkie życia</w:t>
       </w:r>
       <w:r>
         <w:t>, jego paletka znika i pojawia się ściana.</w:t>
@@ -129,413 +139,24 @@
       </w:r>
     </w:p>
     <w:p>
-      <w:r>
-        <w:t xml:space="preserve">Większość logiki, takiej jak fizyka, sprawdzenie możliwości wykonania akcji itp. będą obliczanie po stronie serwera. Po stronie klienta będzie </w:t>
-      </w:r>
-      <w:proofErr w:type="spellStart"/>
-      <w:r>
-        <w:t>renderowana</w:t>
-      </w:r>
-      <w:proofErr w:type="spellEnd"/>
-      <w:r>
-        <w:t xml:space="preserve"> tylko grafika. Potrzebne dane będą transportowane poprzez sieć za pomocą </w:t>
-      </w:r>
-      <w:proofErr w:type="spellStart"/>
-      <w:r>
-        <w:t>socketów</w:t>
-      </w:r>
-      <w:proofErr w:type="spellEnd"/>
-      <w:r>
-        <w:t xml:space="preserve">. Każdy </w:t>
-      </w:r>
-      <w:proofErr w:type="spellStart"/>
-      <w:r>
-        <w:t>socket</w:t>
-      </w:r>
-      <w:proofErr w:type="spellEnd"/>
-      <w:r>
-        <w:t xml:space="preserve"> będzie miał przydzielony osobny wątek, a sekcje krytyczne będą obejmować silnik gry.</w:t>
-      </w:r>
-    </w:p>
-    <w:p/>
-    <w:p>
-      <w:r>
-        <w:t xml:space="preserve">//Poniżej znajdują się przykłady szaty graficznej. Na razie paletki są tylko w jednym kolorze, gdyż nie //wiem, czy pomysł zostanie przyjęty. </w:t>
-      </w:r>
-    </w:p>
-    <w:p>
-      <w:r>
-        <w:t>Link do pobrania:</w:t>
-      </w:r>
-      <w:r>
-        <w:tab/>
-      </w:r>
-      <w:hyperlink r:id="rId7" w:history="1">
-        <w:r>
-          <w:rPr>
-            <w:rStyle w:val="Hipercze"/>
-          </w:rPr>
-          <w:t>Koncepcja Gra</w:t>
-        </w:r>
-        <w:bookmarkStart w:id="0" w:name="_GoBack"/>
-        <w:bookmarkEnd w:id="0"/>
-        <w:r>
-          <w:rPr>
-            <w:rStyle w:val="Hipercze"/>
-          </w:rPr>
-          <w:t>f</w:t>
-        </w:r>
-        <w:r>
-          <w:rPr>
-            <w:rStyle w:val="Hipercze"/>
-          </w:rPr>
-          <w:t>iczna</w:t>
-        </w:r>
-      </w:hyperlink>
-    </w:p>
-    <w:p>
-      <w:r>
-        <w:t xml:space="preserve">Własności: Grafiki paletki mają rozmiar 300x100 pikseli (mogę je pomniejszyć jeśli trzeba). Grafika nie odzwierciedla rzeczywisty </w:t>
-      </w:r>
-      <w:proofErr w:type="spellStart"/>
-      <w:r>
-        <w:t>hitbox</w:t>
-      </w:r>
-      <w:proofErr w:type="spellEnd"/>
-      <w:r>
-        <w:t>.</w:t>
-      </w:r>
-    </w:p>
-    <w:p>
-      <w:r>
-        <w:br w:type="page"/>
-      </w:r>
-    </w:p>
-    <w:p>
-      <w:r>
-        <w:lastRenderedPageBreak/>
-        <w:t>Logo 1:</w:t>
-      </w:r>
-    </w:p>
-    <w:p>
-      <w:r>
-        <w:pict>
-          <v:shapetype id="_x0000_t75" coordsize="21600,21600" o:spt="75" o:preferrelative="t" path="m@4@5l@4@11@9@11@9@5xe" filled="f" stroked="f">
-            <v:stroke joinstyle="miter"/>
-            <v:formulas>
-              <v:f eqn="if lineDrawn pixelLineWidth 0"/>
-              <v:f eqn="sum @0 1 0"/>
-              <v:f eqn="sum 0 0 @1"/>
-              <v:f eqn="prod @2 1 2"/>
-              <v:f eqn="prod @3 21600 pixelWidth"/>
-              <v:f eqn="prod @3 21600 pixelHeight"/>
-              <v:f eqn="sum @0 0 1"/>
-              <v:f eqn="prod @6 1 2"/>
-              <v:f eqn="prod @7 21600 pixelWidth"/>
-              <v:f eqn="sum @8 21600 0"/>
-              <v:f eqn="prod @7 21600 pixelHeight"/>
-              <v:f eqn="sum @10 21600 0"/>
-            </v:formulas>
-            <v:path o:extrusionok="f" gradientshapeok="t" o:connecttype="rect"/>
-            <o:lock v:ext="edit" aspectratio="t"/>
-          </v:shapetype>
-          <v:shape id="_x0000_i1025" type="#_x0000_t75" style="width:453.3pt;height:254.8pt">
-            <v:imagedata r:id="rId8" o:title="Breakout project logo"/>
-          </v:shape>
-        </w:pict>
-      </w:r>
-    </w:p>
-    <w:p/>
-    <w:p>
-      <w:r>
-        <w:t>Logo 2:</w:t>
-      </w:r>
-    </w:p>
-    <w:p>
-      <w:r>
-        <w:pict>
-          <v:shape id="_x0000_i1026" type="#_x0000_t75" style="width:452.05pt;height:254.2pt">
-            <v:imagedata r:id="rId9" o:title="Breakout project logo 2"/>
-          </v:shape>
-        </w:pict>
-      </w:r>
-    </w:p>
-    <w:p/>
-    <w:p>
-      <w:r>
-        <w:br w:type="page"/>
-      </w:r>
-    </w:p>
-    <w:p>
-      <w:r>
-        <w:lastRenderedPageBreak/>
-        <w:t xml:space="preserve">Paletka (animowana lub nie). Różowe tło jest dla </w:t>
-      </w:r>
-      <w:proofErr w:type="spellStart"/>
-      <w:r>
-        <w:t>Alpha</w:t>
-      </w:r>
-      <w:proofErr w:type="spellEnd"/>
-      <w:r>
-        <w:t xml:space="preserve"> </w:t>
-      </w:r>
-      <w:proofErr w:type="spellStart"/>
-      <w:r>
-        <w:t>blending’u</w:t>
-      </w:r>
-      <w:proofErr w:type="spellEnd"/>
-      <w:r>
-        <w:t>. Jest to sześć klatek, animacja jest dostępna na dysku do którego link jest podany wyżej</w:t>
-      </w:r>
-      <w:r>
-        <w:t xml:space="preserve">. Niestety grafiki są w zw. </w:t>
-      </w:r>
-      <w:r>
-        <w:t>metodą, którą stosowałem dosyć nieostre (mogę to zmienić, jeśli pomysł przypadnie wam do gustu).</w:t>
-      </w:r>
-    </w:p>
-    <w:p>
-      <w:pPr>
-        <w:jc w:val="center"/>
-      </w:pPr>
-      <w:r>
-        <w:pict>
-          <v:shape id="_x0000_i1027" type="#_x0000_t75" style="width:225.4pt;height:75.15pt">
-            <v:imagedata r:id="rId10" o:title="palette3"/>
-          </v:shape>
-        </w:pict>
-      </w:r>
-      <w:r>
-        <w:br/>
-      </w:r>
-      <w:r>
-        <w:pict>
-          <v:shape id="_x0000_i1028" type="#_x0000_t75" style="width:225.4pt;height:75.15pt">
-            <v:imagedata r:id="rId11" o:title="palette2"/>
-          </v:shape>
-        </w:pict>
-      </w:r>
-      <w:r>
-        <w:br/>
-      </w:r>
-      <w:r>
-        <w:pict>
-          <v:shape id="_x0000_i1029" type="#_x0000_t75" style="width:225.4pt;height:75.15pt">
-            <v:imagedata r:id="rId12" o:title="palette5"/>
-          </v:shape>
-        </w:pict>
-      </w:r>
-      <w:r>
-        <w:br/>
-      </w:r>
-      <w:r>
-        <w:pict>
-          <v:shape id="_x0000_i1030" type="#_x0000_t75" style="width:225.4pt;height:75.15pt">
-            <v:imagedata r:id="rId13" o:title="palette4"/>
-          </v:shape>
-        </w:pict>
-      </w:r>
-      <w:r>
-        <w:br/>
-      </w:r>
-      <w:r>
-        <w:pict>
-          <v:shape id="_x0000_i1031" type="#_x0000_t75" style="width:225.4pt;height:75.15pt">
-            <v:imagedata r:id="rId14" o:title="palette1"/>
-          </v:shape>
-        </w:pict>
-      </w:r>
-      <w:r>
-        <w:br/>
-      </w:r>
-      <w:r>
-        <w:rPr>
-          <w:vanish/>
-        </w:rPr>
-        <w:cr/>
-        <w:t xml:space="preserve">pomysł przypadnie wam do gustu)ieostre. ego link jest podany wyżejseliną wizjąjmować silnik gry.ieć za pomocą socketów. </w:t>
-      </w:r>
-      <w:r>
-        <w:rPr>
-          <w:vanish/>
-        </w:rPr>
-        <w:pgNum/>
-      </w:r>
-      <w:r>
-        <w:rPr>
-          <w:vanish/>
-        </w:rPr>
-        <w:pgNum/>
-      </w:r>
-      <w:r>
-        <w:rPr>
-          <w:vanish/>
-        </w:rPr>
-        <w:pgNum/>
-      </w:r>
-      <w:r>
-        <w:rPr>
-          <w:vanish/>
-        </w:rPr>
-        <w:pgNum/>
-      </w:r>
-      <w:r>
-        <w:rPr>
-          <w:vanish/>
-        </w:rPr>
-        <w:pgNum/>
-      </w:r>
-      <w:r>
-        <w:rPr>
-          <w:vanish/>
-        </w:rPr>
-        <w:pgNum/>
-      </w:r>
-      <w:r>
-        <w:rPr>
-          <w:vanish/>
-        </w:rPr>
-        <w:pgNum/>
-      </w:r>
-      <w:r>
-        <w:rPr>
-          <w:vanish/>
-        </w:rPr>
-        <w:cr/>
-        <w:t xml:space="preserve">pomysł przypadnie wam do gustu)ieostre. ego link jest podany wyżejseliną wizjąjmować silnik gry.ieć za pomocą socketów. </w:t>
-      </w:r>
-      <w:r>
-        <w:rPr>
-          <w:vanish/>
-        </w:rPr>
-        <w:pgNum/>
-      </w:r>
-      <w:r>
-        <w:rPr>
-          <w:vanish/>
-        </w:rPr>
-        <w:pgNum/>
-      </w:r>
-      <w:r>
-        <w:rPr>
-          <w:vanish/>
-        </w:rPr>
-        <w:pgNum/>
-      </w:r>
-      <w:r>
-        <w:rPr>
-          <w:vanish/>
-        </w:rPr>
-        <w:pgNum/>
-      </w:r>
-      <w:r>
-        <w:rPr>
-          <w:vanish/>
-        </w:rPr>
-        <w:pgNum/>
-      </w:r>
-      <w:r>
-        <w:rPr>
-          <w:vanish/>
-        </w:rPr>
-        <w:pgNum/>
-      </w:r>
-      <w:r>
-        <w:rPr>
-          <w:vanish/>
-        </w:rPr>
-        <w:pgNum/>
-      </w:r>
-      <w:r>
-        <w:rPr>
-          <w:vanish/>
-        </w:rPr>
-        <w:cr/>
-        <w:t xml:space="preserve">pomysł przypadnie wam do gustu)ieostre. ego link jest podany wyżejseliną wizjąjmować silnik gry.ieć za pomocą socketów. </w:t>
-      </w:r>
-      <w:r>
-        <w:rPr>
-          <w:vanish/>
-        </w:rPr>
-        <w:pgNum/>
-      </w:r>
-      <w:r>
-        <w:rPr>
-          <w:vanish/>
-        </w:rPr>
-        <w:pgNum/>
-      </w:r>
-      <w:r>
-        <w:rPr>
-          <w:vanish/>
-        </w:rPr>
-        <w:pgNum/>
-      </w:r>
-      <w:r>
-        <w:rPr>
-          <w:vanish/>
-        </w:rPr>
-        <w:pgNum/>
-      </w:r>
-      <w:r>
-        <w:rPr>
-          <w:vanish/>
-        </w:rPr>
-        <w:pgNum/>
-      </w:r>
-      <w:r>
-        <w:rPr>
-          <w:vanish/>
-        </w:rPr>
-        <w:pgNum/>
-      </w:r>
-      <w:r>
-        <w:rPr>
-          <w:vanish/>
-        </w:rPr>
-        <w:pgNum/>
-      </w:r>
-      <w:r>
-        <w:pict>
-          <v:shape id="_x0000_i1032" type="#_x0000_t75" style="width:225.4pt;height:75.15pt">
-            <v:imagedata r:id="rId15" o:title="palette0"/>
-          </v:shape>
-        </w:pict>
-      </w:r>
-    </w:p>
-    <w:p>
-      <w:pPr>
-        <w:jc w:val="center"/>
-      </w:pPr>
-    </w:p>
-    <w:p>
-      <w:r>
-        <w:br w:type="page"/>
-      </w:r>
-    </w:p>
-    <w:p>
-      <w:pPr>
-        <w:jc w:val="center"/>
-      </w:pPr>
-      <w:r>
-        <w:lastRenderedPageBreak/>
-        <w:t>Oryginalne paletki (niewyrównywane, bez usuniętego tła)</w:t>
-      </w:r>
-    </w:p>
-    <w:p>
-      <w:pPr>
-        <w:jc w:val="center"/>
-      </w:pPr>
       <w:r>
         <w:rPr>
           <w:noProof/>
           <w:lang w:eastAsia="pl-PL"/>
         </w:rPr>
         <w:drawing>
-          <wp:inline distT="0" distB="0" distL="0" distR="0" wp14:anchorId="66B53323" wp14:editId="191F7187">
-            <wp:extent cx="3923810" cy="7466667"/>
-            <wp:effectExtent l="0" t="0" r="635" b="1270"/>
-            <wp:docPr id="1" name="Obraz 1"/>
+          <wp:anchor distT="0" distB="0" distL="114300" distR="114300" simplePos="0" relativeHeight="251658240" behindDoc="0" locked="0" layoutInCell="1" allowOverlap="1" wp14:anchorId="27C8C77C" wp14:editId="5C99AB6C">
+            <wp:simplePos x="0" y="0"/>
+            <wp:positionH relativeFrom="column">
+              <wp:align>center</wp:align>
+            </wp:positionH>
+            <wp:positionV relativeFrom="paragraph">
+              <wp:posOffset>855345</wp:posOffset>
+            </wp:positionV>
+            <wp:extent cx="3726000" cy="3679200"/>
+            <wp:effectExtent l="0" t="0" r="8255" b="0"/>
+            <wp:wrapNone/>
+            <wp:docPr id="1" name="Obraz 1" descr="D:\Dokumenty\ PowerPoint\Breakout\Slajd1.PNG"/>
             <wp:cNvGraphicFramePr>
               <a:graphicFrameLocks xmlns:a="http://schemas.openxmlformats.org/drawingml/2006/main" noChangeAspect="1"/>
             </wp:cNvGraphicFramePr>
@@ -543,30 +164,89 @@
               <a:graphicData uri="http://schemas.openxmlformats.org/drawingml/2006/picture">
                 <pic:pic xmlns:pic="http://schemas.openxmlformats.org/drawingml/2006/picture">
                   <pic:nvPicPr>
-                    <pic:cNvPr id="0" name=""/>
-                    <pic:cNvPicPr/>
+                    <pic:cNvPr id="0" name="Picture 1" descr="D:\Dokumenty\ PowerPoint\Breakout\Slajd1.PNG"/>
+                    <pic:cNvPicPr>
+                      <a:picLocks noChangeAspect="1" noChangeArrowheads="1"/>
+                    </pic:cNvPicPr>
                   </pic:nvPicPr>
-                  <pic:blipFill>
-                    <a:blip r:embed="rId16"/>
-                    <a:stretch>
-                      <a:fillRect/>
-                    </a:stretch>
+                  <pic:blipFill rotWithShape="1">
+                    <a:blip r:embed="rId7">
+                      <a:extLst>
+                        <a:ext uri="{28A0092B-C50C-407E-A947-70E740481C1C}">
+                          <a14:useLocalDpi xmlns:a14="http://schemas.microsoft.com/office/drawing/2010/main" val="0"/>
+                        </a:ext>
+                      </a:extLst>
+                    </a:blip>
+                    <a:srcRect l="18483" t="10901" r="16825" b="3949"/>
+                    <a:stretch/>
                   </pic:blipFill>
-                  <pic:spPr>
+                  <pic:spPr bwMode="auto">
                     <a:xfrm>
                       <a:off x="0" y="0"/>
-                      <a:ext cx="3923810" cy="7466667"/>
+                      <a:ext cx="3726000" cy="3679200"/>
                     </a:xfrm>
                     <a:prstGeom prst="rect">
                       <a:avLst/>
                     </a:prstGeom>
+                    <a:noFill/>
+                    <a:ln>
+                      <a:noFill/>
+                    </a:ln>
+                    <a:extLst>
+                      <a:ext uri="{53640926-AAD7-44D8-BBD7-CCE9431645EC}">
+                        <a14:shadowObscured xmlns:a14="http://schemas.microsoft.com/office/drawing/2010/main"/>
+                      </a:ext>
+                    </a:extLst>
                   </pic:spPr>
                 </pic:pic>
               </a:graphicData>
             </a:graphic>
-          </wp:inline>
+            <wp14:sizeRelH relativeFrom="page">
+              <wp14:pctWidth>0</wp14:pctWidth>
+            </wp14:sizeRelH>
+            <wp14:sizeRelV relativeFrom="page">
+              <wp14:pctHeight>0</wp14:pctHeight>
+            </wp14:sizeRelV>
+          </wp:anchor>
         </w:drawing>
       </w:r>
+      <w:r>
+        <w:t xml:space="preserve">Większość logiki, takiej jak fizyka, sprawdzenie możliwości wykonania akcji itp. będą obliczanie po stronie serwera. </w:t>
+      </w:r>
+      <w:r>
+        <w:t xml:space="preserve">Po stronie klienta będzie </w:t>
+      </w:r>
+      <w:proofErr w:type="spellStart"/>
+      <w:r>
+        <w:t>renderowana</w:t>
+      </w:r>
+      <w:proofErr w:type="spellEnd"/>
+      <w:r>
+        <w:t xml:space="preserve"> tylko grafika. </w:t>
+      </w:r>
+      <w:r>
+        <w:t xml:space="preserve">Potrzebne dane będą transportowane poprzez sieć za pomocą </w:t>
+      </w:r>
+      <w:proofErr w:type="spellStart"/>
+      <w:r>
+        <w:t>socketów</w:t>
+      </w:r>
+      <w:proofErr w:type="spellEnd"/>
+      <w:r>
+        <w:t xml:space="preserve">. Każdy </w:t>
+      </w:r>
+      <w:proofErr w:type="spellStart"/>
+      <w:r>
+        <w:t>socket</w:t>
+      </w:r>
+      <w:proofErr w:type="spellEnd"/>
+      <w:r>
+        <w:t xml:space="preserve"> będzie miał przydzielony osobny wątek, a sekcje krytyczne będą obejmować silnik gry.</w:t>
+      </w:r>
+    </w:p>
+    <w:p>
+      <w:bookmarkStart w:id="0" w:name="_GoBack"/>
+      <w:bookmarkEnd w:id="0"/>
     </w:p>
     <w:p>
       <w:r>
@@ -620,12 +300,12 @@
       </w:r>
     </w:p>
     <w:sectPr>
-      <w:headerReference w:type="even" r:id="rId17"/>
-      <w:headerReference w:type="default" r:id="rId18"/>
-      <w:footerReference w:type="even" r:id="rId19"/>
-      <w:footerReference w:type="default" r:id="rId20"/>
-      <w:headerReference w:type="first" r:id="rId21"/>
-      <w:footerReference w:type="first" r:id="rId22"/>
+      <w:headerReference w:type="even" r:id="rId8"/>
+      <w:headerReference w:type="default" r:id="rId9"/>
+      <w:footerReference w:type="even" r:id="rId10"/>
+      <w:footerReference w:type="default" r:id="rId11"/>
+      <w:headerReference w:type="first" r:id="rId12"/>
+      <w:footerReference w:type="first" r:id="rId13"/>
       <w:pgSz w:w="11906" w:h="16838"/>
       <w:pgMar w:top="1417" w:right="1417" w:bottom="1417" w:left="1417" w:header="708" w:footer="708" w:gutter="0"/>
       <w:cols w:space="708"/>
@@ -727,56 +407,11 @@
 
 <file path=word/header2.xml><?xml version="1.0" encoding="utf-8"?>
 <w:hdr xmlns:wpc="http://schemas.microsoft.com/office/word/2010/wordprocessingCanvas" xmlns:mc="http://schemas.openxmlformats.org/markup-compatibility/2006" xmlns:o="urn:schemas-microsoft-com:office:office" xmlns:r="http://schemas.openxmlformats.org/officeDocument/2006/relationships" xmlns:m="http://schemas.openxmlformats.org/officeDocument/2006/math" xmlns:v="urn:schemas-microsoft-com:vml" xmlns:wp14="http://schemas.microsoft.com/office/word/2010/wordprocessingDrawing" xmlns:wp="http://schemas.openxmlformats.org/drawingml/2006/wordprocessingDrawing" xmlns:w10="urn:schemas-microsoft-com:office:word" xmlns:w="http://schemas.openxmlformats.org/wordprocessingml/2006/main" xmlns:w14="http://schemas.microsoft.com/office/word/2010/wordml" xmlns:wpg="http://schemas.microsoft.com/office/word/2010/wordprocessingGroup" xmlns:wpi="http://schemas.microsoft.com/office/word/2010/wordprocessingInk" xmlns:wne="http://schemas.microsoft.com/office/word/2006/wordml" xmlns:wps="http://schemas.microsoft.com/office/word/2010/wordprocessingShape" mc:Ignorable="w14 wp14">
-  <w:sdt>
-    <w:sdtPr>
-      <w:id w:val="229506479"/>
-      <w:docPartObj>
-        <w:docPartGallery w:val="Watermarks"/>
-        <w:docPartUnique/>
-      </w:docPartObj>
-    </w:sdtPr>
-    <w:sdtEndPr/>
-    <w:sdtContent>
-      <w:p>
-        <w:pPr>
-          <w:pStyle w:val="Nagwek"/>
-        </w:pPr>
-        <w:r>
-          <w:pict>
-            <v:shapetype id="_x0000_t136" coordsize="21600,21600" o:spt="136" adj="10800" path="m@7,l@8,m@5,21600l@6,21600e">
-              <v:formulas>
-                <v:f eqn="sum #0 0 10800"/>
-                <v:f eqn="prod #0 2 1"/>
-                <v:f eqn="sum 21600 0 @1"/>
-                <v:f eqn="sum 0 0 @2"/>
-                <v:f eqn="sum 21600 0 @3"/>
-                <v:f eqn="if @0 @3 0"/>
-                <v:f eqn="if @0 21600 @1"/>
-                <v:f eqn="if @0 0 @2"/>
-                <v:f eqn="if @0 @4 21600"/>
-                <v:f eqn="mid @5 @6"/>
-                <v:f eqn="mid @8 @5"/>
-                <v:f eqn="mid @7 @8"/>
-                <v:f eqn="mid @6 @7"/>
-                <v:f eqn="sum @6 0 @5"/>
-              </v:formulas>
-              <v:path textpathok="t" o:connecttype="custom" o:connectlocs="@9,0;@10,10800;@11,21600;@12,10800" o:connectangles="270,180,90,0"/>
-              <v:textpath on="t" fitshape="t"/>
-              <v:handles>
-                <v:h position="#0,bottomRight" xrange="6629,14971"/>
-              </v:handles>
-              <o:lock v:ext="edit" text="t" shapetype="t"/>
-            </v:shapetype>
-            <v:shape id="PowerPlusWaterMarkObject8820173" o:spid="_x0000_s2049" type="#_x0000_t136" style="position:absolute;margin-left:0;margin-top:0;width:532.95pt;height:106.55pt;rotation:315;z-index:-251658752;mso-position-horizontal:center;mso-position-horizontal-relative:margin;mso-position-vertical:center;mso-position-vertical-relative:margin" o:allowincell="f" fillcolor="red" stroked="f">
-              <v:fill opacity=".5"/>
-              <v:textpath style="font-family:&quot;Lucida Console&quot;;font-size:1pt" string="CLASSIFIED"/>
-              <w10:wrap anchorx="margin" anchory="margin"/>
-            </v:shape>
-          </w:pict>
-        </w:r>
-      </w:p>
-    </w:sdtContent>
-  </w:sdt>
+  <w:p>
+    <w:pPr>
+      <w:pStyle w:val="Nagwek"/>
+    </w:pPr>
+  </w:p>
 </w:hdr>
 </file>
 

</xml_diff>